<commit_message>
shiny afternoon session updated
</commit_message>
<xml_diff>
--- a/Use of R_2022 - Detailed course programme.docx
+++ b/Use of R_2022 - Detailed course programme.docx
@@ -115,7 +115,7 @@
       <w:tblPr>
         <w:tblW w:w="8661" w:type="dxa"/>
         <w:jc w:val="center"/>
-        <w:tblInd w:w="219" w:type="dxa"/>
+        <w:tblInd w:w="327" w:type="dxa"/>
         <w:tblBorders>
           <w:top w:val="single" w:color="ffffff" w:sz="8" w:space="0" w:shadow="0" w:frame="0"/>
           <w:left w:val="single" w:color="ffffff" w:sz="8" w:space="0" w:shadow="0" w:frame="0"/>
@@ -136,7 +136,7 @@
           <w:shd w:val="clear" w:color="auto" w:fill="d0ddef"/>
         </w:tblPrEx>
         <w:trPr>
-          <w:trHeight w:val="236" w:hRule="atLeast"/>
+          <w:trHeight w:val="246" w:hRule="atLeast"/>
         </w:trPr>
         <w:tc>
           <w:tcPr>
@@ -183,7 +183,7 @@
           <w:shd w:val="clear" w:color="auto" w:fill="d0ddef"/>
         </w:tblPrEx>
         <w:trPr>
-          <w:trHeight w:val="236" w:hRule="atLeast"/>
+          <w:trHeight w:val="246" w:hRule="atLeast"/>
         </w:trPr>
         <w:tc>
           <w:tcPr>
@@ -263,7 +263,7 @@
           <w:shd w:val="clear" w:color="auto" w:fill="d0ddef"/>
         </w:tblPrEx>
         <w:trPr>
-          <w:trHeight w:val="821" w:hRule="atLeast"/>
+          <w:trHeight w:val="831" w:hRule="atLeast"/>
         </w:trPr>
         <w:tc>
           <w:tcPr>
@@ -343,7 +343,7 @@
           <w:shd w:val="clear" w:color="auto" w:fill="d0ddef"/>
         </w:tblPrEx>
         <w:trPr>
-          <w:trHeight w:val="528" w:hRule="atLeast"/>
+          <w:trHeight w:val="538" w:hRule="atLeast"/>
         </w:trPr>
         <w:tc>
           <w:tcPr>
@@ -423,7 +423,7 @@
           <w:shd w:val="clear" w:color="auto" w:fill="d0ddef"/>
         </w:tblPrEx>
         <w:trPr>
-          <w:trHeight w:val="236" w:hRule="atLeast"/>
+          <w:trHeight w:val="246" w:hRule="atLeast"/>
         </w:trPr>
         <w:tc>
           <w:tcPr>
@@ -507,7 +507,7 @@
           <w:shd w:val="clear" w:color="auto" w:fill="d0ddef"/>
         </w:tblPrEx>
         <w:trPr>
-          <w:trHeight w:val="236" w:hRule="atLeast"/>
+          <w:trHeight w:val="246" w:hRule="atLeast"/>
         </w:trPr>
         <w:tc>
           <w:tcPr>
@@ -607,7 +607,7 @@
           <w:shd w:val="clear" w:color="auto" w:fill="d0ddef"/>
         </w:tblPrEx>
         <w:trPr>
-          <w:trHeight w:val="236" w:hRule="atLeast"/>
+          <w:trHeight w:val="246" w:hRule="atLeast"/>
         </w:trPr>
         <w:tc>
           <w:tcPr>
@@ -707,7 +707,7 @@
           <w:shd w:val="clear" w:color="auto" w:fill="d0ddef"/>
         </w:tblPrEx>
         <w:trPr>
-          <w:trHeight w:val="236" w:hRule="atLeast"/>
+          <w:trHeight w:val="246" w:hRule="atLeast"/>
         </w:trPr>
         <w:tc>
           <w:tcPr>
@@ -807,7 +807,7 @@
           <w:shd w:val="clear" w:color="auto" w:fill="d0ddef"/>
         </w:tblPrEx>
         <w:trPr>
-          <w:trHeight w:val="236" w:hRule="atLeast"/>
+          <w:trHeight w:val="246" w:hRule="atLeast"/>
         </w:trPr>
         <w:tc>
           <w:tcPr>
@@ -907,7 +907,7 @@
           <w:shd w:val="clear" w:color="auto" w:fill="d0ddef"/>
         </w:tblPrEx>
         <w:trPr>
-          <w:trHeight w:val="236" w:hRule="atLeast"/>
+          <w:trHeight w:val="246" w:hRule="atLeast"/>
         </w:trPr>
         <w:tc>
           <w:tcPr>
@@ -1005,7 +1005,7 @@
           <w:shd w:val="clear" w:color="auto" w:fill="d0ddef"/>
         </w:tblPrEx>
         <w:trPr>
-          <w:trHeight w:val="236" w:hRule="atLeast"/>
+          <w:trHeight w:val="246" w:hRule="atLeast"/>
         </w:trPr>
         <w:tc>
           <w:tcPr>
@@ -1090,6 +1090,7 @@
             </w:pPr>
             <w:r>
               <w:rPr>
+                <w:shd w:val="nil" w:color="auto" w:fill="auto"/>
                 <w:rtl w:val="0"/>
                 <w:lang w:val="en-US"/>
               </w:rPr>
@@ -1103,17 +1104,7 @@
                 <w:rtl w:val="0"/>
                 <w:lang w:val="en-US"/>
               </w:rPr>
-              <w:t>escriptive statistics</w:t>
-            </w:r>
-            <w:r>
-              <w:rPr>
-                <w:sz w:val="20"/>
-                <w:szCs w:val="20"/>
-                <w:shd w:val="nil" w:color="auto" w:fill="auto"/>
-                <w:rtl w:val="0"/>
-                <w:lang w:val="en-US"/>
-              </w:rPr>
-              <w:t>, and basic plotting</w:t>
+              <w:t>escriptive statistics, and basic plotting</w:t>
             </w:r>
           </w:p>
         </w:tc>
@@ -1123,7 +1114,7 @@
           <w:shd w:val="clear" w:color="auto" w:fill="d0ddef"/>
         </w:tblPrEx>
         <w:trPr>
-          <w:trHeight w:val="236" w:hRule="atLeast"/>
+          <w:trHeight w:val="246" w:hRule="atLeast"/>
         </w:trPr>
         <w:tc>
           <w:tcPr>
@@ -1224,7 +1215,7 @@
           <w:shd w:val="clear" w:color="auto" w:fill="d0ddef"/>
         </w:tblPrEx>
         <w:trPr>
-          <w:trHeight w:val="236" w:hRule="atLeast"/>
+          <w:trHeight w:val="246" w:hRule="atLeast"/>
         </w:trPr>
         <w:tc>
           <w:tcPr>
@@ -1325,7 +1316,7 @@
           <w:shd w:val="clear" w:color="auto" w:fill="d0ddef"/>
         </w:tblPrEx>
         <w:trPr>
-          <w:trHeight w:val="236" w:hRule="atLeast"/>
+          <w:trHeight w:val="246" w:hRule="atLeast"/>
         </w:trPr>
         <w:tc>
           <w:tcPr>
@@ -1426,7 +1417,7 @@
           <w:shd w:val="clear" w:color="auto" w:fill="d0ddef"/>
         </w:tblPrEx>
         <w:trPr>
-          <w:trHeight w:val="236" w:hRule="atLeast"/>
+          <w:trHeight w:val="246" w:hRule="atLeast"/>
         </w:trPr>
         <w:tc>
           <w:tcPr>
@@ -1510,7 +1501,7 @@
           <w:shd w:val="clear" w:color="auto" w:fill="d0ddef"/>
         </w:tblPrEx>
         <w:trPr>
-          <w:trHeight w:val="236" w:hRule="atLeast"/>
+          <w:trHeight w:val="246" w:hRule="atLeast"/>
         </w:trPr>
         <w:tc>
           <w:tcPr>
@@ -1596,6 +1587,7 @@
                 <w:rFonts w:ascii="Calibri" w:hAnsi="Calibri"/>
                 <w:sz w:val="20"/>
                 <w:szCs w:val="20"/>
+                <w:shd w:val="nil" w:color="auto" w:fill="auto"/>
                 <w:rtl w:val="0"/>
                 <w:lang w:val="en-US"/>
               </w:rPr>
@@ -1609,7 +1601,7 @@
           <w:shd w:val="clear" w:color="auto" w:fill="d0ddef"/>
         </w:tblPrEx>
         <w:trPr>
-          <w:trHeight w:val="236" w:hRule="atLeast"/>
+          <w:trHeight w:val="246" w:hRule="atLeast"/>
         </w:trPr>
         <w:tc>
           <w:tcPr>
@@ -1709,7 +1701,7 @@
           <w:shd w:val="clear" w:color="auto" w:fill="d0ddef"/>
         </w:tblPrEx>
         <w:trPr>
-          <w:trHeight w:val="236" w:hRule="atLeast"/>
+          <w:trHeight w:val="246" w:hRule="atLeast"/>
         </w:trPr>
         <w:tc>
           <w:tcPr>
@@ -1809,7 +1801,7 @@
           <w:shd w:val="clear" w:color="auto" w:fill="d0ddef"/>
         </w:tblPrEx>
         <w:trPr>
-          <w:trHeight w:val="236" w:hRule="atLeast"/>
+          <w:trHeight w:val="246" w:hRule="atLeast"/>
         </w:trPr>
         <w:tc>
           <w:tcPr>
@@ -1909,7 +1901,7 @@
           <w:shd w:val="clear" w:color="auto" w:fill="d0ddef"/>
         </w:tblPrEx>
         <w:trPr>
-          <w:trHeight w:val="236" w:hRule="atLeast"/>
+          <w:trHeight w:val="246" w:hRule="atLeast"/>
         </w:trPr>
         <w:tc>
           <w:tcPr>
@@ -2007,7 +1999,7 @@
           <w:shd w:val="clear" w:color="auto" w:fill="d0ddef"/>
         </w:tblPrEx>
         <w:trPr>
-          <w:trHeight w:val="236" w:hRule="atLeast"/>
+          <w:trHeight w:val="246" w:hRule="atLeast"/>
         </w:trPr>
         <w:tc>
           <w:tcPr>
@@ -2105,7 +2097,7 @@
           <w:shd w:val="clear" w:color="auto" w:fill="d0ddef"/>
         </w:tblPrEx>
         <w:trPr>
-          <w:trHeight w:val="236" w:hRule="atLeast"/>
+          <w:trHeight w:val="246" w:hRule="atLeast"/>
         </w:trPr>
         <w:tc>
           <w:tcPr>
@@ -2203,7 +2195,7 @@
           <w:shd w:val="clear" w:color="auto" w:fill="d0ddef"/>
         </w:tblPrEx>
         <w:trPr>
-          <w:trHeight w:val="236" w:hRule="atLeast"/>
+          <w:trHeight w:val="246" w:hRule="atLeast"/>
         </w:trPr>
         <w:tc>
           <w:tcPr>
@@ -2301,7 +2293,7 @@
           <w:shd w:val="clear" w:color="auto" w:fill="d0ddef"/>
         </w:tblPrEx>
         <w:trPr>
-          <w:trHeight w:val="236" w:hRule="atLeast"/>
+          <w:trHeight w:val="246" w:hRule="atLeast"/>
         </w:trPr>
         <w:tc>
           <w:tcPr>
@@ -2389,17 +2381,7 @@
                 <w:rtl w:val="0"/>
                 <w:lang w:val="en-US"/>
               </w:rPr>
-              <w:t>Analyse and visualise your own data with R</w:t>
-            </w:r>
-            <w:r>
-              <w:rPr>
-                <w:sz w:val="20"/>
-                <w:szCs w:val="20"/>
-                <w:shd w:val="nil" w:color="auto" w:fill="auto"/>
-                <w:rtl w:val="0"/>
-                <w:lang w:val="en-US"/>
-              </w:rPr>
-              <w:t xml:space="preserve"> (part 1)</w:t>
+              <w:t>Analyse and visualise your own data with R (part 1)</w:t>
             </w:r>
           </w:p>
         </w:tc>
@@ -2409,7 +2391,7 @@
           <w:shd w:val="clear" w:color="auto" w:fill="d0ddef"/>
         </w:tblPrEx>
         <w:trPr>
-          <w:trHeight w:val="236" w:hRule="atLeast"/>
+          <w:trHeight w:val="246" w:hRule="atLeast"/>
         </w:trPr>
         <w:tc>
           <w:tcPr>
@@ -2493,7 +2475,7 @@
           <w:shd w:val="clear" w:color="auto" w:fill="d0ddef"/>
         </w:tblPrEx>
         <w:trPr>
-          <w:trHeight w:val="236" w:hRule="atLeast"/>
+          <w:trHeight w:val="246" w:hRule="atLeast"/>
         </w:trPr>
         <w:tc>
           <w:tcPr>
@@ -2593,7 +2575,7 @@
           <w:shd w:val="clear" w:color="auto" w:fill="d0ddef"/>
         </w:tblPrEx>
         <w:trPr>
-          <w:trHeight w:val="236" w:hRule="atLeast"/>
+          <w:trHeight w:val="246" w:hRule="atLeast"/>
         </w:trPr>
         <w:tc>
           <w:tcPr>
@@ -2693,7 +2675,7 @@
           <w:shd w:val="clear" w:color="auto" w:fill="d0ddef"/>
         </w:tblPrEx>
         <w:trPr>
-          <w:trHeight w:val="236" w:hRule="atLeast"/>
+          <w:trHeight w:val="246" w:hRule="atLeast"/>
         </w:trPr>
         <w:tc>
           <w:tcPr>
@@ -2793,7 +2775,7 @@
           <w:shd w:val="clear" w:color="auto" w:fill="d0ddef"/>
         </w:tblPrEx>
         <w:trPr>
-          <w:trHeight w:val="236" w:hRule="atLeast"/>
+          <w:trHeight w:val="246" w:hRule="atLeast"/>
         </w:trPr>
         <w:tc>
           <w:tcPr>
@@ -2893,7 +2875,7 @@
           <w:shd w:val="clear" w:color="auto" w:fill="d0ddef"/>
         </w:tblPrEx>
         <w:trPr>
-          <w:trHeight w:val="236" w:hRule="atLeast"/>
+          <w:trHeight w:val="246" w:hRule="atLeast"/>
         </w:trPr>
         <w:tc>
           <w:tcPr>
@@ -2991,7 +2973,7 @@
           <w:shd w:val="clear" w:color="auto" w:fill="d0ddef"/>
         </w:tblPrEx>
         <w:trPr>
-          <w:trHeight w:val="236" w:hRule="atLeast"/>
+          <w:trHeight w:val="246" w:hRule="atLeast"/>
         </w:trPr>
         <w:tc>
           <w:tcPr>
@@ -3044,27 +3026,7 @@
                 <w:rtl w:val="0"/>
                 <w:lang w:val="en-US"/>
               </w:rPr>
-              <w:t>1</w:t>
-            </w:r>
-            <w:r>
-              <w:rPr>
-                <w:sz w:val="20"/>
-                <w:szCs w:val="20"/>
-                <w:shd w:val="nil" w:color="auto" w:fill="auto"/>
-                <w:rtl w:val="0"/>
-                <w:lang w:val="en-US"/>
-              </w:rPr>
-              <w:t>6</w:t>
-            </w:r>
-            <w:r>
-              <w:rPr>
-                <w:sz w:val="20"/>
-                <w:szCs w:val="20"/>
-                <w:shd w:val="nil" w:color="auto" w:fill="auto"/>
-                <w:rtl w:val="0"/>
-                <w:lang w:val="en-US"/>
-              </w:rPr>
-              <w:t>.30</w:t>
+              <w:t>16.30</w:t>
             </w:r>
           </w:p>
         </w:tc>
@@ -3093,10 +3055,11 @@
             </w:pPr>
             <w:r>
               <w:rPr>
-                <w:rFonts w:ascii="Calibri" w:hAnsi="Calibri"/>
-                <w:sz w:val="20"/>
-                <w:szCs w:val="20"/>
-                <w:rtl w:val="0"/>
+                <w:sz w:val="20"/>
+                <w:szCs w:val="20"/>
+                <w:shd w:val="nil" w:color="auto" w:fill="auto"/>
+                <w:rtl w:val="0"/>
+                <w:lang w:val="en-US"/>
               </w:rPr>
               <w:t>Analyse and visualise your own data with R (part 2)</w:t>
             </w:r>
@@ -3108,7 +3071,7 @@
           <w:shd w:val="clear" w:color="auto" w:fill="d0ddef"/>
         </w:tblPrEx>
         <w:trPr>
-          <w:trHeight w:val="236" w:hRule="atLeast"/>
+          <w:trHeight w:val="246" w:hRule="atLeast"/>
         </w:trPr>
         <w:tc>
           <w:tcPr>
@@ -3141,17 +3104,17 @@
                 <w:rtl w:val="0"/>
                 <w:lang w:val="en-US"/>
               </w:rPr>
-              <w:t>16:30</w:t>
-            </w:r>
-            <w:r>
-              <w:rPr>
-                <w:sz w:val="20"/>
-                <w:szCs w:val="20"/>
-                <w:shd w:val="nil" w:color="auto" w:fill="auto"/>
-                <w:rtl w:val="0"/>
-                <w:lang w:val="en-US"/>
-              </w:rPr>
-              <w:t xml:space="preserve"> – </w:t>
+              <w:t xml:space="preserve">16:30 </w:t>
+            </w:r>
+            <w:r>
+              <w:rPr>
+                <w:sz w:val="20"/>
+                <w:szCs w:val="20"/>
+                <w:shd w:val="nil" w:color="auto" w:fill="auto"/>
+                <w:rtl w:val="0"/>
+                <w:lang w:val="en-US"/>
+              </w:rPr>
+              <w:t xml:space="preserve">– </w:t>
             </w:r>
             <w:r>
               <w:rPr>
@@ -3190,10 +3153,11 @@
             </w:pPr>
             <w:r>
               <w:rPr>
-                <w:rFonts w:ascii="Calibri" w:hAnsi="Calibri"/>
-                <w:sz w:val="20"/>
-                <w:szCs w:val="20"/>
-                <w:rtl w:val="0"/>
+                <w:sz w:val="20"/>
+                <w:szCs w:val="20"/>
+                <w:shd w:val="nil" w:color="auto" w:fill="auto"/>
+                <w:rtl w:val="0"/>
+                <w:lang w:val="en-US"/>
               </w:rPr>
               <w:t>Analyse and visualise your own data with R: feedback session</w:t>
             </w:r>
@@ -3205,7 +3169,7 @@
           <w:shd w:val="clear" w:color="auto" w:fill="d0ddef"/>
         </w:tblPrEx>
         <w:trPr>
-          <w:trHeight w:val="236" w:hRule="atLeast"/>
+          <w:trHeight w:val="246" w:hRule="atLeast"/>
         </w:trPr>
         <w:tc>
           <w:tcPr>
@@ -3289,7 +3253,7 @@
           <w:shd w:val="clear" w:color="auto" w:fill="d0ddef"/>
         </w:tblPrEx>
         <w:trPr>
-          <w:trHeight w:val="254" w:hRule="atLeast"/>
+          <w:trHeight w:val="264" w:hRule="atLeast"/>
         </w:trPr>
         <w:tc>
           <w:tcPr>
@@ -3371,6 +3335,7 @@
             </w:pPr>
             <w:r>
               <w:rPr>
+                <w:shd w:val="nil" w:color="auto" w:fill="auto"/>
                 <w:rtl w:val="0"/>
                 <w:lang w:val="en-US"/>
               </w:rPr>
@@ -3383,23 +3348,7 @@
                 <w:rtl w:val="0"/>
                 <w:lang w:val="en-US"/>
               </w:rPr>
-              <w:t>roject management and v</w:t>
-            </w:r>
-            <w:r>
-              <w:rPr>
-                <w:rFonts w:ascii="Calibri" w:hAnsi="Calibri"/>
-                <w:rtl w:val="0"/>
-                <w:lang w:val="en-US"/>
-              </w:rPr>
-              <w:t>ersion control</w:t>
-            </w:r>
-            <w:r>
-              <w:rPr>
-                <w:rFonts w:ascii="Calibri" w:hAnsi="Calibri"/>
-                <w:rtl w:val="0"/>
-                <w:lang w:val="en-US"/>
-              </w:rPr>
-              <w:t xml:space="preserve"> with git</w:t>
+              <w:t>roject management and version control with git</w:t>
             </w:r>
           </w:p>
         </w:tc>
@@ -3409,7 +3358,7 @@
           <w:shd w:val="clear" w:color="auto" w:fill="d0ddef"/>
         </w:tblPrEx>
         <w:trPr>
-          <w:trHeight w:val="236" w:hRule="atLeast"/>
+          <w:trHeight w:val="246" w:hRule="atLeast"/>
         </w:trPr>
         <w:tc>
           <w:tcPr>
@@ -3506,7 +3455,7 @@
           <w:shd w:val="clear" w:color="auto" w:fill="d0ddef"/>
         </w:tblPrEx>
         <w:trPr>
-          <w:trHeight w:val="236" w:hRule="atLeast"/>
+          <w:trHeight w:val="246" w:hRule="atLeast"/>
         </w:trPr>
         <w:tc>
           <w:tcPr>
@@ -3603,7 +3552,7 @@
           <w:shd w:val="clear" w:color="auto" w:fill="d0ddef"/>
         </w:tblPrEx>
         <w:trPr>
-          <w:trHeight w:val="236" w:hRule="atLeast"/>
+          <w:trHeight w:val="246" w:hRule="atLeast"/>
         </w:trPr>
         <w:tc>
           <w:tcPr>
@@ -3700,7 +3649,7 @@
           <w:shd w:val="clear" w:color="auto" w:fill="d0ddef"/>
         </w:tblPrEx>
         <w:trPr>
-          <w:trHeight w:val="236" w:hRule="atLeast"/>
+          <w:trHeight w:val="246" w:hRule="atLeast"/>
         </w:trPr>
         <w:tc>
           <w:tcPr>
@@ -3798,7 +3747,7 @@
           <w:shd w:val="clear" w:color="auto" w:fill="d0ddef"/>
         </w:tblPrEx>
         <w:trPr>
-          <w:trHeight w:val="236" w:hRule="atLeast"/>
+          <w:trHeight w:val="246" w:hRule="atLeast"/>
         </w:trPr>
         <w:tc>
           <w:tcPr>
@@ -3880,10 +3829,11 @@
             </w:pPr>
             <w:r>
               <w:rPr>
-                <w:rFonts w:ascii="Calibri" w:hAnsi="Calibri"/>
-                <w:sz w:val="20"/>
-                <w:szCs w:val="20"/>
-                <w:rtl w:val="0"/>
+                <w:sz w:val="20"/>
+                <w:szCs w:val="20"/>
+                <w:shd w:val="nil" w:color="auto" w:fill="auto"/>
+                <w:rtl w:val="0"/>
+                <w:lang w:val="en-US"/>
               </w:rPr>
               <w:t>Graphical User Interfaces with shiny</w:t>
             </w:r>
@@ -3895,7 +3845,7 @@
           <w:shd w:val="clear" w:color="auto" w:fill="d0ddef"/>
         </w:tblPrEx>
         <w:trPr>
-          <w:trHeight w:val="236" w:hRule="atLeast"/>
+          <w:trHeight w:val="246" w:hRule="atLeast"/>
         </w:trPr>
         <w:tc>
           <w:tcPr>
@@ -3993,7 +3943,7 @@
           <w:shd w:val="clear" w:color="auto" w:fill="d0ddef"/>
         </w:tblPrEx>
         <w:trPr>
-          <w:trHeight w:val="236" w:hRule="atLeast"/>
+          <w:trHeight w:val="246" w:hRule="atLeast"/>
         </w:trPr>
         <w:tc>
           <w:tcPr>
@@ -4046,7 +3996,27 @@
                 <w:rtl w:val="0"/>
                 <w:lang w:val="en-US"/>
               </w:rPr>
-              <w:t>16:30</w:t>
+              <w:t>1</w:t>
+            </w:r>
+            <w:r>
+              <w:rPr>
+                <w:sz w:val="20"/>
+                <w:szCs w:val="20"/>
+                <w:shd w:val="nil" w:color="auto" w:fill="auto"/>
+                <w:rtl w:val="0"/>
+                <w:lang w:val="en-US"/>
+              </w:rPr>
+              <w:t>5</w:t>
+            </w:r>
+            <w:r>
+              <w:rPr>
+                <w:sz w:val="20"/>
+                <w:szCs w:val="20"/>
+                <w:shd w:val="nil" w:color="auto" w:fill="auto"/>
+                <w:rtl w:val="0"/>
+                <w:lang w:val="en-US"/>
+              </w:rPr>
+              <w:t>:30</w:t>
             </w:r>
           </w:p>
         </w:tc>
@@ -4091,7 +4061,7 @@
           <w:shd w:val="clear" w:color="auto" w:fill="d0ddef"/>
         </w:tblPrEx>
         <w:trPr>
-          <w:trHeight w:val="236" w:hRule="atLeast"/>
+          <w:trHeight w:val="246" w:hRule="atLeast"/>
         </w:trPr>
         <w:tc>
           <w:tcPr>
@@ -4124,27 +4094,57 @@
                 <w:rtl w:val="0"/>
                 <w:lang w:val="en-US"/>
               </w:rPr>
-              <w:t>16:30</w:t>
-            </w:r>
-            <w:r>
-              <w:rPr>
-                <w:sz w:val="20"/>
-                <w:szCs w:val="20"/>
-                <w:shd w:val="nil" w:color="auto" w:fill="auto"/>
-                <w:rtl w:val="0"/>
-                <w:lang w:val="en-US"/>
-              </w:rPr>
-              <w:t xml:space="preserve"> – </w:t>
-            </w:r>
-            <w:r>
-              <w:rPr>
-                <w:sz w:val="20"/>
-                <w:szCs w:val="20"/>
-                <w:shd w:val="nil" w:color="auto" w:fill="auto"/>
-                <w:rtl w:val="0"/>
-                <w:lang w:val="en-US"/>
-              </w:rPr>
-              <w:t>17.00</w:t>
+              <w:t>1</w:t>
+            </w:r>
+            <w:r>
+              <w:rPr>
+                <w:sz w:val="20"/>
+                <w:szCs w:val="20"/>
+                <w:shd w:val="nil" w:color="auto" w:fill="auto"/>
+                <w:rtl w:val="0"/>
+                <w:lang w:val="en-US"/>
+              </w:rPr>
+              <w:t>5</w:t>
+            </w:r>
+            <w:r>
+              <w:rPr>
+                <w:sz w:val="20"/>
+                <w:szCs w:val="20"/>
+                <w:shd w:val="nil" w:color="auto" w:fill="auto"/>
+                <w:rtl w:val="0"/>
+                <w:lang w:val="en-US"/>
+              </w:rPr>
+              <w:t xml:space="preserve">:30 </w:t>
+            </w:r>
+            <w:r>
+              <w:rPr>
+                <w:sz w:val="20"/>
+                <w:szCs w:val="20"/>
+                <w:shd w:val="nil" w:color="auto" w:fill="auto"/>
+                <w:rtl w:val="0"/>
+                <w:lang w:val="en-US"/>
+              </w:rPr>
+              <w:t xml:space="preserve">– </w:t>
+            </w:r>
+            <w:r>
+              <w:rPr>
+                <w:sz w:val="20"/>
+                <w:szCs w:val="20"/>
+                <w:shd w:val="nil" w:color="auto" w:fill="auto"/>
+                <w:rtl w:val="0"/>
+                <w:lang w:val="en-US"/>
+              </w:rPr>
+              <w:t>1</w:t>
+            </w:r>
+            <w:r>
+              <w:rPr>
+                <w:sz w:val="20"/>
+                <w:szCs w:val="20"/>
+                <w:shd w:val="nil" w:color="auto" w:fill="auto"/>
+                <w:rtl w:val="0"/>
+                <w:lang w:val="en-US"/>
+              </w:rPr>
+              <w:t>6:30</w:t>
             </w:r>
           </w:p>
         </w:tc>
@@ -4175,11 +4175,19 @@
               <w:rPr>
                 <w:sz w:val="20"/>
                 <w:szCs w:val="20"/>
-                <w:shd w:val="nil" w:color="auto" w:fill="auto"/>
-                <w:rtl w:val="0"/>
-                <w:lang w:val="en-US"/>
-              </w:rPr>
-              <w:t>Exercises</w:t>
+                <w:rtl w:val="0"/>
+                <w:lang w:val="en-US"/>
+              </w:rPr>
+              <w:t>Analyse and visualise your own data with R</w:t>
+            </w:r>
+            <w:r>
+              <w:rPr>
+                <w:sz w:val="20"/>
+                <w:szCs w:val="20"/>
+                <w:rtl w:val="0"/>
+                <w:lang w:val="en-US"/>
+              </w:rPr>
+              <w:t xml:space="preserve"> (part 3)</w:t>
             </w:r>
           </w:p>
         </w:tc>
@@ -4189,7 +4197,7 @@
           <w:shd w:val="clear" w:color="auto" w:fill="d0ddef"/>
         </w:tblPrEx>
         <w:trPr>
-          <w:trHeight w:val="236" w:hRule="atLeast"/>
+          <w:trHeight w:val="246" w:hRule="atLeast"/>
         </w:trPr>
         <w:tc>
           <w:tcPr>
@@ -4200,7 +4208,7 @@
               <w:bottom w:val="single" w:color="000000" w:sz="4" w:space="0" w:shadow="0" w:frame="0"/>
               <w:right w:val="single" w:color="000000" w:sz="4" w:space="0" w:shadow="0" w:frame="0"/>
             </w:tcBorders>
-            <w:shd w:val="clear" w:color="auto" w:fill="d9d9d9"/>
+            <w:shd w:val="clear" w:color="auto" w:fill="auto"/>
             <w:tcMar>
               <w:top w:type="dxa" w:w="80"/>
               <w:left w:type="dxa" w:w="80"/>
@@ -4222,28 +4230,27 @@
                 <w:rtl w:val="0"/>
                 <w:lang w:val="en-US"/>
               </w:rPr>
-              <w:t>5</w:t>
-            </w:r>
-            <w:r>
-              <w:rPr>
-                <w:sz w:val="20"/>
-                <w:szCs w:val="20"/>
-                <w:shd w:val="nil" w:color="auto" w:fill="auto"/>
-                <w:vertAlign w:val="superscript"/>
-                <w:rtl w:val="0"/>
-                <w:lang w:val="en-US"/>
-              </w:rPr>
-              <w:t>th</w:t>
-            </w:r>
-            <w:r>
-              <w:rPr>
-                <w:sz w:val="20"/>
-                <w:szCs w:val="20"/>
-                <w:shd w:val="nil" w:color="auto" w:fill="auto"/>
-                <w:rtl w:val="0"/>
-                <w:lang w:val="en-US"/>
-              </w:rPr>
-              <w:t xml:space="preserve"> day</w:t>
+              <w:t xml:space="preserve">16:30 </w:t>
+            </w:r>
+            <w:r>
+              <w:rPr>
+                <w:sz w:val="20"/>
+                <w:szCs w:val="20"/>
+                <w:shd w:val="nil" w:color="auto" w:fill="auto"/>
+                <w:rtl w:val="0"/>
+                <w:lang w:val="en-US"/>
+              </w:rPr>
+              <w:t xml:space="preserve">– </w:t>
+            </w:r>
+            <w:r>
+              <w:rPr>
+                <w:sz w:val="20"/>
+                <w:szCs w:val="20"/>
+                <w:shd w:val="nil" w:color="auto" w:fill="auto"/>
+                <w:rtl w:val="0"/>
+                <w:lang w:val="en-US"/>
+              </w:rPr>
+              <w:t>17.00</w:t>
             </w:r>
           </w:p>
         </w:tc>
@@ -4256,16 +4263,31 @@
               <w:bottom w:val="single" w:color="000000" w:sz="4" w:space="0" w:shadow="0" w:frame="0"/>
               <w:right w:val="single" w:color="000000" w:sz="4" w:space="0" w:shadow="0" w:frame="0"/>
             </w:tcBorders>
-            <w:shd w:val="clear" w:color="auto" w:fill="d9d9d9"/>
-            <w:tcMar>
-              <w:top w:type="dxa" w:w="80"/>
-              <w:left w:type="dxa" w:w="80"/>
-              <w:bottom w:type="dxa" w:w="80"/>
-              <w:right w:type="dxa" w:w="80"/>
-            </w:tcMar>
-            <w:vAlign w:val="top"/>
-          </w:tcPr>
-          <w:p/>
+            <w:shd w:val="clear" w:color="auto" w:fill="auto"/>
+            <w:tcMar>
+              <w:top w:type="dxa" w:w="80"/>
+              <w:left w:type="dxa" w:w="80"/>
+              <w:bottom w:type="dxa" w:w="80"/>
+              <w:right w:type="dxa" w:w="80"/>
+            </w:tcMar>
+            <w:vAlign w:val="top"/>
+          </w:tcPr>
+          <w:p>
+            <w:pPr>
+              <w:pStyle w:val="Normal.0"/>
+              <w:spacing w:after="0"/>
+            </w:pPr>
+            <w:r>
+              <w:rPr>
+                <w:sz w:val="20"/>
+                <w:szCs w:val="20"/>
+                <w:shd w:val="nil" w:color="auto" w:fill="auto"/>
+                <w:rtl w:val="0"/>
+                <w:lang w:val="en-US"/>
+              </w:rPr>
+              <w:t>Analyse and visualise your own data with R: feedback session</w:t>
+            </w:r>
+          </w:p>
         </w:tc>
       </w:tr>
       <w:tr>
@@ -4273,7 +4295,7 @@
           <w:shd w:val="clear" w:color="auto" w:fill="d0ddef"/>
         </w:tblPrEx>
         <w:trPr>
-          <w:trHeight w:val="236" w:hRule="atLeast"/>
+          <w:trHeight w:val="246" w:hRule="atLeast"/>
         </w:trPr>
         <w:tc>
           <w:tcPr>
@@ -4284,7 +4306,7 @@
               <w:bottom w:val="single" w:color="000000" w:sz="4" w:space="0" w:shadow="0" w:frame="0"/>
               <w:right w:val="single" w:color="000000" w:sz="4" w:space="0" w:shadow="0" w:frame="0"/>
             </w:tcBorders>
-            <w:shd w:val="clear" w:color="auto" w:fill="auto"/>
+            <w:shd w:val="clear" w:color="auto" w:fill="d9d9d9"/>
             <w:tcMar>
               <w:top w:type="dxa" w:w="80"/>
               <w:left w:type="dxa" w:w="80"/>
@@ -4306,47 +4328,28 @@
                 <w:rtl w:val="0"/>
                 <w:lang w:val="en-US"/>
               </w:rPr>
-              <w:t xml:space="preserve">9.00 </w:t>
-            </w:r>
-            <w:r>
-              <w:rPr>
-                <w:sz w:val="20"/>
-                <w:szCs w:val="20"/>
-                <w:shd w:val="nil" w:color="auto" w:fill="auto"/>
-                <w:rtl w:val="0"/>
-                <w:lang w:val="en-US"/>
-              </w:rPr>
-              <w:t xml:space="preserve">– </w:t>
-            </w:r>
-            <w:r>
-              <w:rPr>
-                <w:sz w:val="20"/>
-                <w:szCs w:val="20"/>
-                <w:shd w:val="nil" w:color="auto" w:fill="auto"/>
-                <w:rtl w:val="0"/>
-                <w:lang w:val="en-US"/>
-              </w:rPr>
-              <w:t>10.</w:t>
-            </w:r>
-            <w:r>
-              <w:rPr>
-                <w:sz w:val="20"/>
-                <w:szCs w:val="20"/>
-                <w:shd w:val="nil" w:color="auto" w:fill="auto"/>
-                <w:rtl w:val="0"/>
-                <w:lang w:val="en-US"/>
-              </w:rPr>
-              <w:t>0</w:t>
-            </w:r>
-            <w:r>
-              <w:rPr>
-                <w:sz w:val="20"/>
-                <w:szCs w:val="20"/>
-                <w:shd w:val="nil" w:color="auto" w:fill="auto"/>
-                <w:rtl w:val="0"/>
-                <w:lang w:val="en-US"/>
-              </w:rPr>
-              <w:t>0</w:t>
+              <w:t>5</w:t>
+            </w:r>
+            <w:r>
+              <w:rPr>
+                <w:sz w:val="20"/>
+                <w:szCs w:val="20"/>
+                <w:shd w:val="nil" w:color="auto" w:fill="auto"/>
+                <w:vertAlign w:val="superscript"/>
+                <w:rtl w:val="0"/>
+                <w:lang w:val="en-US"/>
+              </w:rPr>
+              <w:t>th</w:t>
+            </w:r>
+            <w:r>
+              <w:rPr>
+                <w:sz w:val="20"/>
+                <w:szCs w:val="20"/>
+                <w:shd w:val="nil" w:color="auto" w:fill="auto"/>
+                <w:rtl w:val="0"/>
+                <w:lang w:val="en-US"/>
+              </w:rPr>
+              <w:t xml:space="preserve"> day</w:t>
             </w:r>
           </w:p>
         </w:tc>
@@ -4359,28 +4362,16 @@
               <w:bottom w:val="single" w:color="000000" w:sz="4" w:space="0" w:shadow="0" w:frame="0"/>
               <w:right w:val="single" w:color="000000" w:sz="4" w:space="0" w:shadow="0" w:frame="0"/>
             </w:tcBorders>
-            <w:shd w:val="clear" w:color="auto" w:fill="auto"/>
-            <w:tcMar>
-              <w:top w:type="dxa" w:w="80"/>
-              <w:left w:type="dxa" w:w="80"/>
-              <w:bottom w:type="dxa" w:w="80"/>
-              <w:right w:type="dxa" w:w="80"/>
-            </w:tcMar>
-            <w:vAlign w:val="top"/>
-          </w:tcPr>
-          <w:p>
-            <w:pPr>
-              <w:pStyle w:val="footnote text"/>
-              <w:spacing w:before="100" w:after="100"/>
-            </w:pPr>
-            <w:r>
-              <w:rPr>
-                <w:rFonts w:ascii="Calibri" w:hAnsi="Calibri"/>
-                <w:rtl w:val="0"/>
-              </w:rPr>
-              <w:t>Statistical modeling</w:t>
-            </w:r>
-          </w:p>
+            <w:shd w:val="clear" w:color="auto" w:fill="d9d9d9"/>
+            <w:tcMar>
+              <w:top w:type="dxa" w:w="80"/>
+              <w:left w:type="dxa" w:w="80"/>
+              <w:bottom w:type="dxa" w:w="80"/>
+              <w:right w:type="dxa" w:w="80"/>
+            </w:tcMar>
+            <w:vAlign w:val="top"/>
+          </w:tcPr>
+          <w:p/>
         </w:tc>
       </w:tr>
       <w:tr>
@@ -4388,7 +4379,7 @@
           <w:shd w:val="clear" w:color="auto" w:fill="d0ddef"/>
         </w:tblPrEx>
         <w:trPr>
-          <w:trHeight w:val="236" w:hRule="atLeast"/>
+          <w:trHeight w:val="246" w:hRule="atLeast"/>
         </w:trPr>
         <w:tc>
           <w:tcPr>
@@ -4421,27 +4412,7 @@
                 <w:rtl w:val="0"/>
                 <w:lang w:val="en-US"/>
               </w:rPr>
-              <w:t>10.</w:t>
-            </w:r>
-            <w:r>
-              <w:rPr>
-                <w:sz w:val="20"/>
-                <w:szCs w:val="20"/>
-                <w:shd w:val="nil" w:color="auto" w:fill="auto"/>
-                <w:rtl w:val="0"/>
-                <w:lang w:val="en-US"/>
-              </w:rPr>
-              <w:t>0</w:t>
-            </w:r>
-            <w:r>
-              <w:rPr>
-                <w:sz w:val="20"/>
-                <w:szCs w:val="20"/>
-                <w:shd w:val="nil" w:color="auto" w:fill="auto"/>
-                <w:rtl w:val="0"/>
-                <w:lang w:val="en-US"/>
-              </w:rPr>
-              <w:t xml:space="preserve">0 </w:t>
+              <w:t xml:space="preserve">9.00 </w:t>
             </w:r>
             <w:r>
               <w:rPr>
@@ -4461,17 +4432,7 @@
                 <w:rtl w:val="0"/>
                 <w:lang w:val="en-US"/>
               </w:rPr>
-              <w:t>10.</w:t>
-            </w:r>
-            <w:r>
-              <w:rPr>
-                <w:sz w:val="20"/>
-                <w:szCs w:val="20"/>
-                <w:shd w:val="nil" w:color="auto" w:fill="auto"/>
-                <w:rtl w:val="0"/>
-                <w:lang w:val="en-US"/>
-              </w:rPr>
-              <w:t>30</w:t>
+              <w:t>10.00</w:t>
             </w:r>
           </w:p>
         </w:tc>
@@ -4505,7 +4466,7 @@
                 <w:rtl w:val="0"/>
                 <w:lang w:val="en-US"/>
               </w:rPr>
-              <w:t>Questions and coffee break</w:t>
+              <w:t>Statistical modeling</w:t>
             </w:r>
           </w:p>
         </w:tc>
@@ -4515,7 +4476,7 @@
           <w:shd w:val="clear" w:color="auto" w:fill="d0ddef"/>
         </w:tblPrEx>
         <w:trPr>
-          <w:trHeight w:val="236" w:hRule="atLeast"/>
+          <w:trHeight w:val="246" w:hRule="atLeast"/>
         </w:trPr>
         <w:tc>
           <w:tcPr>
@@ -4548,67 +4509,27 @@
                 <w:rtl w:val="0"/>
                 <w:lang w:val="en-US"/>
               </w:rPr>
-              <w:t>10.</w:t>
-            </w:r>
-            <w:r>
-              <w:rPr>
-                <w:sz w:val="20"/>
-                <w:szCs w:val="20"/>
-                <w:shd w:val="nil" w:color="auto" w:fill="auto"/>
-                <w:rtl w:val="0"/>
-                <w:lang w:val="en-US"/>
-              </w:rPr>
-              <w:t>30</w:t>
-            </w:r>
-            <w:r>
-              <w:rPr>
-                <w:sz w:val="20"/>
-                <w:szCs w:val="20"/>
-                <w:shd w:val="nil" w:color="auto" w:fill="auto"/>
-                <w:rtl w:val="0"/>
-                <w:lang w:val="en-US"/>
-              </w:rPr>
-              <w:t xml:space="preserve"> – </w:t>
-            </w:r>
-            <w:r>
-              <w:rPr>
-                <w:sz w:val="20"/>
-                <w:szCs w:val="20"/>
-                <w:shd w:val="nil" w:color="auto" w:fill="auto"/>
-                <w:rtl w:val="0"/>
-                <w:lang w:val="en-US"/>
-              </w:rPr>
-              <w:t>1</w:t>
-            </w:r>
-            <w:r>
-              <w:rPr>
-                <w:sz w:val="20"/>
-                <w:szCs w:val="20"/>
-                <w:shd w:val="nil" w:color="auto" w:fill="auto"/>
-                <w:rtl w:val="0"/>
-                <w:lang w:val="en-US"/>
-              </w:rPr>
-              <w:t>1</w:t>
-            </w:r>
-            <w:r>
-              <w:rPr>
-                <w:sz w:val="20"/>
-                <w:szCs w:val="20"/>
-                <w:shd w:val="nil" w:color="auto" w:fill="auto"/>
-                <w:rtl w:val="0"/>
-                <w:lang w:val="en-US"/>
-              </w:rPr>
-              <w:t>.</w:t>
-            </w:r>
-            <w:r>
-              <w:rPr>
-                <w:sz w:val="20"/>
-                <w:szCs w:val="20"/>
-                <w:shd w:val="nil" w:color="auto" w:fill="auto"/>
-                <w:rtl w:val="0"/>
-                <w:lang w:val="en-US"/>
-              </w:rPr>
-              <w:t>30</w:t>
+              <w:t xml:space="preserve">10.00 </w:t>
+            </w:r>
+            <w:r>
+              <w:rPr>
+                <w:sz w:val="20"/>
+                <w:szCs w:val="20"/>
+                <w:shd w:val="nil" w:color="auto" w:fill="auto"/>
+                <w:rtl w:val="0"/>
+                <w:lang w:val="en-US"/>
+              </w:rPr>
+              <w:t xml:space="preserve">– </w:t>
+            </w:r>
+            <w:r>
+              <w:rPr>
+                <w:sz w:val="20"/>
+                <w:szCs w:val="20"/>
+                <w:shd w:val="nil" w:color="auto" w:fill="auto"/>
+                <w:rtl w:val="0"/>
+                <w:lang w:val="en-US"/>
+              </w:rPr>
+              <w:t>10.30</w:t>
             </w:r>
           </w:p>
         </w:tc>
@@ -4638,9 +4559,11 @@
             <w:r>
               <w:rPr>
                 <w:rFonts w:ascii="Calibri" w:hAnsi="Calibri"/>
-                <w:rtl w:val="0"/>
-              </w:rPr>
-              <w:t xml:space="preserve">Data imputation and synthetic populations </w:t>
+                <w:shd w:val="nil" w:color="auto" w:fill="auto"/>
+                <w:rtl w:val="0"/>
+                <w:lang w:val="en-US"/>
+              </w:rPr>
+              <w:t>Questions and coffee break</w:t>
             </w:r>
           </w:p>
         </w:tc>
@@ -4650,7 +4573,7 @@
           <w:shd w:val="clear" w:color="auto" w:fill="d0ddef"/>
         </w:tblPrEx>
         <w:trPr>
-          <w:trHeight w:val="236" w:hRule="atLeast"/>
+          <w:trHeight w:val="246" w:hRule="atLeast"/>
         </w:trPr>
         <w:tc>
           <w:tcPr>
@@ -4683,37 +4606,27 @@
                 <w:rtl w:val="0"/>
                 <w:lang w:val="en-US"/>
               </w:rPr>
+              <w:t xml:space="preserve">10.30 </w:t>
+            </w:r>
+            <w:r>
+              <w:rPr>
+                <w:sz w:val="20"/>
+                <w:szCs w:val="20"/>
+                <w:shd w:val="nil" w:color="auto" w:fill="auto"/>
+                <w:rtl w:val="0"/>
+                <w:lang w:val="en-US"/>
+              </w:rPr>
+              <w:t xml:space="preserve">– </w:t>
+            </w:r>
+            <w:r>
+              <w:rPr>
+                <w:sz w:val="20"/>
+                <w:szCs w:val="20"/>
+                <w:shd w:val="nil" w:color="auto" w:fill="auto"/>
+                <w:rtl w:val="0"/>
+                <w:lang w:val="en-US"/>
+              </w:rPr>
               <w:t>11.30</w:t>
-            </w:r>
-            <w:r>
-              <w:rPr>
-                <w:sz w:val="20"/>
-                <w:szCs w:val="20"/>
-                <w:shd w:val="nil" w:color="auto" w:fill="auto"/>
-                <w:rtl w:val="0"/>
-                <w:lang w:val="en-US"/>
-              </w:rPr>
-              <w:t xml:space="preserve"> – </w:t>
-            </w:r>
-            <w:r>
-              <w:rPr>
-                <w:sz w:val="20"/>
-                <w:szCs w:val="20"/>
-                <w:shd w:val="nil" w:color="auto" w:fill="auto"/>
-                <w:rtl w:val="0"/>
-                <w:lang w:val="en-US"/>
-              </w:rPr>
-              <w:t>1</w:t>
-            </w:r>
-            <w:r>
-              <w:rPr>
-                <w:sz w:val="20"/>
-                <w:szCs w:val="20"/>
-                <w:shd w:val="nil" w:color="auto" w:fill="auto"/>
-                <w:rtl w:val="0"/>
-                <w:lang w:val="en-US"/>
-              </w:rPr>
-              <w:t>2.30</w:t>
             </w:r>
           </w:p>
         </w:tc>
@@ -4747,7 +4660,7 @@
                 <w:rtl w:val="0"/>
                 <w:lang w:val="en-US"/>
               </w:rPr>
-              <w:t>Exercises</w:t>
+              <w:t xml:space="preserve">Data imputation and synthetic populations </w:t>
             </w:r>
           </w:p>
         </w:tc>
@@ -4757,7 +4670,7 @@
           <w:shd w:val="clear" w:color="auto" w:fill="d0ddef"/>
         </w:tblPrEx>
         <w:trPr>
-          <w:trHeight w:val="236" w:hRule="atLeast"/>
+          <w:trHeight w:val="246" w:hRule="atLeast"/>
         </w:trPr>
         <w:tc>
           <w:tcPr>
@@ -4768,7 +4681,7 @@
               <w:bottom w:val="single" w:color="000000" w:sz="4" w:space="0" w:shadow="0" w:frame="0"/>
               <w:right w:val="single" w:color="000000" w:sz="4" w:space="0" w:shadow="0" w:frame="0"/>
             </w:tcBorders>
-            <w:shd w:val="clear" w:color="auto" w:fill="f2f2f2"/>
+            <w:shd w:val="clear" w:color="auto" w:fill="auto"/>
             <w:tcMar>
               <w:top w:type="dxa" w:w="80"/>
               <w:left w:type="dxa" w:w="80"/>
@@ -4790,47 +4703,27 @@
                 <w:rtl w:val="0"/>
                 <w:lang w:val="en-US"/>
               </w:rPr>
-              <w:t>1</w:t>
-            </w:r>
-            <w:r>
-              <w:rPr>
-                <w:sz w:val="20"/>
-                <w:szCs w:val="20"/>
-                <w:shd w:val="nil" w:color="auto" w:fill="auto"/>
-                <w:rtl w:val="0"/>
-                <w:lang w:val="en-US"/>
-              </w:rPr>
-              <w:t>2.30</w:t>
-            </w:r>
-            <w:r>
-              <w:rPr>
-                <w:sz w:val="20"/>
-                <w:szCs w:val="20"/>
-                <w:shd w:val="nil" w:color="auto" w:fill="auto"/>
-                <w:rtl w:val="0"/>
-                <w:lang w:val="en-US"/>
-              </w:rPr>
-              <w:t xml:space="preserve"> – </w:t>
-            </w:r>
-            <w:r>
-              <w:rPr>
-                <w:sz w:val="20"/>
-                <w:szCs w:val="20"/>
-                <w:shd w:val="nil" w:color="auto" w:fill="auto"/>
-                <w:rtl w:val="0"/>
-                <w:lang w:val="en-US"/>
-              </w:rPr>
-              <w:t>13.</w:t>
-            </w:r>
-            <w:r>
-              <w:rPr>
-                <w:sz w:val="20"/>
-                <w:szCs w:val="20"/>
-                <w:shd w:val="nil" w:color="auto" w:fill="auto"/>
-                <w:rtl w:val="0"/>
-                <w:lang w:val="en-US"/>
-              </w:rPr>
-              <w:t>30</w:t>
+              <w:t xml:space="preserve">11.30 </w:t>
+            </w:r>
+            <w:r>
+              <w:rPr>
+                <w:sz w:val="20"/>
+                <w:szCs w:val="20"/>
+                <w:shd w:val="nil" w:color="auto" w:fill="auto"/>
+                <w:rtl w:val="0"/>
+                <w:lang w:val="en-US"/>
+              </w:rPr>
+              <w:t xml:space="preserve">– </w:t>
+            </w:r>
+            <w:r>
+              <w:rPr>
+                <w:sz w:val="20"/>
+                <w:szCs w:val="20"/>
+                <w:shd w:val="nil" w:color="auto" w:fill="auto"/>
+                <w:rtl w:val="0"/>
+                <w:lang w:val="en-US"/>
+              </w:rPr>
+              <w:t>12.30</w:t>
             </w:r>
           </w:p>
         </w:tc>
@@ -4843,29 +4736,28 @@
               <w:bottom w:val="single" w:color="000000" w:sz="4" w:space="0" w:shadow="0" w:frame="0"/>
               <w:right w:val="single" w:color="000000" w:sz="4" w:space="0" w:shadow="0" w:frame="0"/>
             </w:tcBorders>
-            <w:shd w:val="clear" w:color="auto" w:fill="f2f2f2"/>
-            <w:tcMar>
-              <w:top w:type="dxa" w:w="80"/>
-              <w:left w:type="dxa" w:w="80"/>
-              <w:bottom w:type="dxa" w:w="80"/>
-              <w:right w:type="dxa" w:w="80"/>
-            </w:tcMar>
-            <w:vAlign w:val="top"/>
-          </w:tcPr>
-          <w:p>
-            <w:pPr>
-              <w:pStyle w:val="Normal.0"/>
-              <w:spacing w:after="0"/>
-            </w:pPr>
-            <w:r>
-              <w:rPr>
-                <w:sz w:val="20"/>
-                <w:szCs w:val="20"/>
-                <w:shd w:val="nil" w:color="auto" w:fill="auto"/>
-                <w:rtl w:val="0"/>
-                <w:lang w:val="en-US"/>
-              </w:rPr>
-              <w:t>Lunch break</w:t>
+            <w:shd w:val="clear" w:color="auto" w:fill="auto"/>
+            <w:tcMar>
+              <w:top w:type="dxa" w:w="80"/>
+              <w:left w:type="dxa" w:w="80"/>
+              <w:bottom w:type="dxa" w:w="80"/>
+              <w:right w:type="dxa" w:w="80"/>
+            </w:tcMar>
+            <w:vAlign w:val="top"/>
+          </w:tcPr>
+          <w:p>
+            <w:pPr>
+              <w:pStyle w:val="footnote text"/>
+              <w:spacing w:before="100" w:after="100"/>
+            </w:pPr>
+            <w:r>
+              <w:rPr>
+                <w:rFonts w:ascii="Calibri" w:hAnsi="Calibri"/>
+                <w:shd w:val="nil" w:color="auto" w:fill="auto"/>
+                <w:rtl w:val="0"/>
+                <w:lang w:val="en-US"/>
+              </w:rPr>
+              <w:t>Exercises</w:t>
             </w:r>
           </w:p>
         </w:tc>
@@ -4875,7 +4767,7 @@
           <w:shd w:val="clear" w:color="auto" w:fill="d0ddef"/>
         </w:tblPrEx>
         <w:trPr>
-          <w:trHeight w:val="236" w:hRule="atLeast"/>
+          <w:trHeight w:val="246" w:hRule="atLeast"/>
         </w:trPr>
         <w:tc>
           <w:tcPr>
@@ -4886,7 +4778,7 @@
               <w:bottom w:val="single" w:color="000000" w:sz="4" w:space="0" w:shadow="0" w:frame="0"/>
               <w:right w:val="single" w:color="000000" w:sz="4" w:space="0" w:shadow="0" w:frame="0"/>
             </w:tcBorders>
-            <w:shd w:val="clear" w:color="auto" w:fill="auto"/>
+            <w:shd w:val="clear" w:color="auto" w:fill="f2f2f2"/>
             <w:tcMar>
               <w:top w:type="dxa" w:w="80"/>
               <w:left w:type="dxa" w:w="80"/>
@@ -4908,47 +4800,27 @@
                 <w:rtl w:val="0"/>
                 <w:lang w:val="en-US"/>
               </w:rPr>
-              <w:t>13.</w:t>
-            </w:r>
-            <w:r>
-              <w:rPr>
-                <w:sz w:val="20"/>
-                <w:szCs w:val="20"/>
-                <w:shd w:val="nil" w:color="auto" w:fill="auto"/>
-                <w:rtl w:val="0"/>
-                <w:lang w:val="en-US"/>
-              </w:rPr>
-              <w:t>30</w:t>
-            </w:r>
-            <w:r>
-              <w:rPr>
-                <w:sz w:val="20"/>
-                <w:szCs w:val="20"/>
-                <w:shd w:val="nil" w:color="auto" w:fill="auto"/>
-                <w:rtl w:val="0"/>
-                <w:lang w:val="en-US"/>
-              </w:rPr>
-              <w:t xml:space="preserve"> – </w:t>
-            </w:r>
-            <w:r>
-              <w:rPr>
-                <w:sz w:val="20"/>
-                <w:szCs w:val="20"/>
-                <w:shd w:val="nil" w:color="auto" w:fill="auto"/>
-                <w:rtl w:val="0"/>
-                <w:lang w:val="en-US"/>
-              </w:rPr>
-              <w:t>14.</w:t>
-            </w:r>
-            <w:r>
-              <w:rPr>
-                <w:sz w:val="20"/>
-                <w:szCs w:val="20"/>
-                <w:shd w:val="nil" w:color="auto" w:fill="auto"/>
-                <w:rtl w:val="0"/>
-                <w:lang w:val="en-US"/>
-              </w:rPr>
-              <w:t>30</w:t>
+              <w:t xml:space="preserve">12.30 </w:t>
+            </w:r>
+            <w:r>
+              <w:rPr>
+                <w:sz w:val="20"/>
+                <w:szCs w:val="20"/>
+                <w:shd w:val="nil" w:color="auto" w:fill="auto"/>
+                <w:rtl w:val="0"/>
+                <w:lang w:val="en-US"/>
+              </w:rPr>
+              <w:t xml:space="preserve">– </w:t>
+            </w:r>
+            <w:r>
+              <w:rPr>
+                <w:sz w:val="20"/>
+                <w:szCs w:val="20"/>
+                <w:shd w:val="nil" w:color="auto" w:fill="auto"/>
+                <w:rtl w:val="0"/>
+                <w:lang w:val="en-US"/>
+              </w:rPr>
+              <w:t>13.30</w:t>
             </w:r>
           </w:p>
         </w:tc>
@@ -4961,28 +4833,29 @@
               <w:bottom w:val="single" w:color="000000" w:sz="4" w:space="0" w:shadow="0" w:frame="0"/>
               <w:right w:val="single" w:color="000000" w:sz="4" w:space="0" w:shadow="0" w:frame="0"/>
             </w:tcBorders>
-            <w:shd w:val="clear" w:color="auto" w:fill="auto"/>
-            <w:tcMar>
-              <w:top w:type="dxa" w:w="80"/>
-              <w:left w:type="dxa" w:w="80"/>
-              <w:bottom w:type="dxa" w:w="80"/>
-              <w:right w:type="dxa" w:w="80"/>
-            </w:tcMar>
-            <w:vAlign w:val="top"/>
-          </w:tcPr>
-          <w:p>
-            <w:pPr>
-              <w:pStyle w:val="Normal.0"/>
-            </w:pPr>
-            <w:r>
-              <w:rPr>
-                <w:sz w:val="20"/>
-                <w:szCs w:val="20"/>
-                <w:shd w:val="nil" w:color="auto" w:fill="auto"/>
-                <w:rtl w:val="0"/>
-                <w:lang w:val="en-US"/>
-              </w:rPr>
-              <w:t>Survey statistics (survey package)</w:t>
+            <w:shd w:val="clear" w:color="auto" w:fill="f2f2f2"/>
+            <w:tcMar>
+              <w:top w:type="dxa" w:w="80"/>
+              <w:left w:type="dxa" w:w="80"/>
+              <w:bottom w:type="dxa" w:w="80"/>
+              <w:right w:type="dxa" w:w="80"/>
+            </w:tcMar>
+            <w:vAlign w:val="top"/>
+          </w:tcPr>
+          <w:p>
+            <w:pPr>
+              <w:pStyle w:val="Normal.0"/>
+              <w:spacing w:after="0"/>
+            </w:pPr>
+            <w:r>
+              <w:rPr>
+                <w:sz w:val="20"/>
+                <w:szCs w:val="20"/>
+                <w:shd w:val="nil" w:color="auto" w:fill="auto"/>
+                <w:rtl w:val="0"/>
+                <w:lang w:val="en-US"/>
+              </w:rPr>
+              <w:t>Lunch break</w:t>
             </w:r>
           </w:p>
         </w:tc>
@@ -4992,7 +4865,7 @@
           <w:shd w:val="clear" w:color="auto" w:fill="d0ddef"/>
         </w:tblPrEx>
         <w:trPr>
-          <w:trHeight w:val="236" w:hRule="atLeast"/>
+          <w:trHeight w:val="246" w:hRule="atLeast"/>
         </w:trPr>
         <w:tc>
           <w:tcPr>
@@ -5025,67 +4898,27 @@
                 <w:rtl w:val="0"/>
                 <w:lang w:val="en-US"/>
               </w:rPr>
-              <w:t>14.</w:t>
-            </w:r>
-            <w:r>
-              <w:rPr>
-                <w:sz w:val="20"/>
-                <w:szCs w:val="20"/>
-                <w:shd w:val="nil" w:color="auto" w:fill="auto"/>
-                <w:rtl w:val="0"/>
-                <w:lang w:val="en-US"/>
-              </w:rPr>
-              <w:t>30</w:t>
-            </w:r>
-            <w:r>
-              <w:rPr>
-                <w:sz w:val="20"/>
-                <w:szCs w:val="20"/>
-                <w:shd w:val="nil" w:color="auto" w:fill="auto"/>
-                <w:rtl w:val="0"/>
-                <w:lang w:val="en-US"/>
-              </w:rPr>
-              <w:t xml:space="preserve"> – </w:t>
-            </w:r>
-            <w:r>
-              <w:rPr>
-                <w:sz w:val="20"/>
-                <w:szCs w:val="20"/>
-                <w:shd w:val="nil" w:color="auto" w:fill="auto"/>
-                <w:rtl w:val="0"/>
-                <w:lang w:val="en-US"/>
-              </w:rPr>
-              <w:t>1</w:t>
-            </w:r>
-            <w:r>
-              <w:rPr>
-                <w:sz w:val="20"/>
-                <w:szCs w:val="20"/>
-                <w:shd w:val="nil" w:color="auto" w:fill="auto"/>
-                <w:rtl w:val="0"/>
-                <w:lang w:val="en-US"/>
-              </w:rPr>
-              <w:t>5</w:t>
-            </w:r>
-            <w:r>
-              <w:rPr>
-                <w:sz w:val="20"/>
-                <w:szCs w:val="20"/>
-                <w:shd w:val="nil" w:color="auto" w:fill="auto"/>
-                <w:rtl w:val="0"/>
-                <w:lang w:val="en-US"/>
-              </w:rPr>
-              <w:t>.</w:t>
-            </w:r>
-            <w:r>
-              <w:rPr>
-                <w:sz w:val="20"/>
-                <w:szCs w:val="20"/>
-                <w:shd w:val="nil" w:color="auto" w:fill="auto"/>
-                <w:rtl w:val="0"/>
-                <w:lang w:val="en-US"/>
-              </w:rPr>
-              <w:t>00</w:t>
+              <w:t xml:space="preserve">13.30 </w:t>
+            </w:r>
+            <w:r>
+              <w:rPr>
+                <w:sz w:val="20"/>
+                <w:szCs w:val="20"/>
+                <w:shd w:val="nil" w:color="auto" w:fill="auto"/>
+                <w:rtl w:val="0"/>
+                <w:lang w:val="en-US"/>
+              </w:rPr>
+              <w:t xml:space="preserve">– </w:t>
+            </w:r>
+            <w:r>
+              <w:rPr>
+                <w:sz w:val="20"/>
+                <w:szCs w:val="20"/>
+                <w:shd w:val="nil" w:color="auto" w:fill="auto"/>
+                <w:rtl w:val="0"/>
+                <w:lang w:val="en-US"/>
+              </w:rPr>
+              <w:t>14.30</w:t>
             </w:r>
           </w:p>
         </w:tc>
@@ -5119,7 +4952,7 @@
                 <w:rtl w:val="0"/>
                 <w:lang w:val="en-US"/>
               </w:rPr>
-              <w:t>Questions and coffee break</w:t>
+              <w:t>Survey statistics (survey package)</w:t>
             </w:r>
           </w:p>
         </w:tc>
@@ -5129,7 +4962,7 @@
           <w:shd w:val="clear" w:color="auto" w:fill="d0ddef"/>
         </w:tblPrEx>
         <w:trPr>
-          <w:trHeight w:val="236" w:hRule="atLeast"/>
+          <w:trHeight w:val="246" w:hRule="atLeast"/>
         </w:trPr>
         <w:tc>
           <w:tcPr>
@@ -5162,28 +4995,28 @@
                 <w:rtl w:val="0"/>
                 <w:lang w:val="en-US"/>
               </w:rPr>
+              <w:t xml:space="preserve">14.30 </w:t>
+            </w:r>
+            <w:r>
+              <w:rPr>
+                <w:sz w:val="20"/>
+                <w:szCs w:val="20"/>
+                <w:shd w:val="nil" w:color="auto" w:fill="auto"/>
+                <w:rtl w:val="0"/>
+                <w:lang w:val="en-US"/>
+              </w:rPr>
+              <w:t xml:space="preserve">– </w:t>
+            </w:r>
+            <w:r>
+              <w:rPr>
+                <w:sz w:val="20"/>
+                <w:szCs w:val="20"/>
+                <w:shd w:val="nil" w:color="auto" w:fill="auto"/>
+                <w:rtl w:val="0"/>
+                <w:lang w:val="en-US"/>
+              </w:rPr>
               <w:t>15.00</w:t>
             </w:r>
-            <w:r>
-              <w:rPr>
-                <w:sz w:val="20"/>
-                <w:szCs w:val="20"/>
-                <w:shd w:val="nil" w:color="auto" w:fill="auto"/>
-                <w:rtl w:val="0"/>
-                <w:lang w:val="en-US"/>
-              </w:rPr>
-              <w:t xml:space="preserve"> – </w:t>
-            </w:r>
-            <w:r>
-              <w:rPr>
-                <w:sz w:val="20"/>
-                <w:szCs w:val="20"/>
-                <w:shd w:val="nil" w:color="auto" w:fill="auto"/>
-                <w:rtl w:val="0"/>
-                <w:lang w:val="en-US"/>
-              </w:rPr>
-              <w:t>16.00</w:t>
-            </w:r>
           </w:p>
         </w:tc>
         <w:tc>
@@ -5216,7 +5049,7 @@
                 <w:rtl w:val="0"/>
                 <w:lang w:val="en-US"/>
               </w:rPr>
-              <w:t>Small area estimation (hbsae and mcmcsae packages)</w:t>
+              <w:t>Questions and coffee break</w:t>
             </w:r>
           </w:p>
         </w:tc>
@@ -5226,7 +5059,7 @@
           <w:shd w:val="clear" w:color="auto" w:fill="d0ddef"/>
         </w:tblPrEx>
         <w:trPr>
-          <w:trHeight w:val="236" w:hRule="atLeast"/>
+          <w:trHeight w:val="246" w:hRule="atLeast"/>
         </w:trPr>
         <w:tc>
           <w:tcPr>
@@ -5259,27 +5092,7 @@
                 <w:rtl w:val="0"/>
                 <w:lang w:val="en-US"/>
               </w:rPr>
-              <w:t>1</w:t>
-            </w:r>
-            <w:r>
-              <w:rPr>
-                <w:sz w:val="20"/>
-                <w:szCs w:val="20"/>
-                <w:shd w:val="nil" w:color="auto" w:fill="auto"/>
-                <w:rtl w:val="0"/>
-                <w:lang w:val="en-US"/>
-              </w:rPr>
-              <w:t>6</w:t>
-            </w:r>
-            <w:r>
-              <w:rPr>
-                <w:sz w:val="20"/>
-                <w:szCs w:val="20"/>
-                <w:shd w:val="nil" w:color="auto" w:fill="auto"/>
-                <w:rtl w:val="0"/>
-                <w:lang w:val="en-US"/>
-              </w:rPr>
-              <w:t xml:space="preserve">.00 </w:t>
+              <w:t xml:space="preserve">15.00 </w:t>
             </w:r>
             <w:r>
               <w:rPr>
@@ -5299,27 +5112,104 @@
                 <w:rtl w:val="0"/>
                 <w:lang w:val="en-US"/>
               </w:rPr>
-              <w:t>1</w:t>
-            </w:r>
-            <w:r>
-              <w:rPr>
-                <w:sz w:val="20"/>
-                <w:szCs w:val="20"/>
-                <w:shd w:val="nil" w:color="auto" w:fill="auto"/>
-                <w:rtl w:val="0"/>
-                <w:lang w:val="en-US"/>
-              </w:rPr>
-              <w:t>7</w:t>
-            </w:r>
-            <w:r>
-              <w:rPr>
-                <w:sz w:val="20"/>
-                <w:szCs w:val="20"/>
-                <w:shd w:val="nil" w:color="auto" w:fill="auto"/>
-                <w:rtl w:val="0"/>
-                <w:lang w:val="en-US"/>
-              </w:rPr>
-              <w:t>.00</w:t>
+              <w:t>16.00</w:t>
+            </w:r>
+          </w:p>
+        </w:tc>
+        <w:tc>
+          <w:tcPr>
+            <w:tcW w:type="dxa" w:w="7047"/>
+            <w:tcBorders>
+              <w:top w:val="single" w:color="000000" w:sz="4" w:space="0" w:shadow="0" w:frame="0"/>
+              <w:left w:val="single" w:color="000000" w:sz="4" w:space="0" w:shadow="0" w:frame="0"/>
+              <w:bottom w:val="single" w:color="000000" w:sz="4" w:space="0" w:shadow="0" w:frame="0"/>
+              <w:right w:val="single" w:color="000000" w:sz="4" w:space="0" w:shadow="0" w:frame="0"/>
+            </w:tcBorders>
+            <w:shd w:val="clear" w:color="auto" w:fill="auto"/>
+            <w:tcMar>
+              <w:top w:type="dxa" w:w="80"/>
+              <w:left w:type="dxa" w:w="80"/>
+              <w:bottom w:type="dxa" w:w="80"/>
+              <w:right w:type="dxa" w:w="80"/>
+            </w:tcMar>
+            <w:vAlign w:val="top"/>
+          </w:tcPr>
+          <w:p>
+            <w:pPr>
+              <w:pStyle w:val="Normal.0"/>
+            </w:pPr>
+            <w:r>
+              <w:rPr>
+                <w:sz w:val="20"/>
+                <w:szCs w:val="20"/>
+                <w:shd w:val="nil" w:color="auto" w:fill="auto"/>
+                <w:rtl w:val="0"/>
+                <w:lang w:val="en-US"/>
+              </w:rPr>
+              <w:t>Small area estimation (hbsae and mcmcsae packages)</w:t>
+            </w:r>
+          </w:p>
+        </w:tc>
+      </w:tr>
+      <w:tr>
+        <w:tblPrEx>
+          <w:shd w:val="clear" w:color="auto" w:fill="d0ddef"/>
+        </w:tblPrEx>
+        <w:trPr>
+          <w:trHeight w:val="246" w:hRule="atLeast"/>
+        </w:trPr>
+        <w:tc>
+          <w:tcPr>
+            <w:tcW w:type="dxa" w:w="1614"/>
+            <w:tcBorders>
+              <w:top w:val="single" w:color="000000" w:sz="4" w:space="0" w:shadow="0" w:frame="0"/>
+              <w:left w:val="single" w:color="000000" w:sz="4" w:space="0" w:shadow="0" w:frame="0"/>
+              <w:bottom w:val="single" w:color="000000" w:sz="4" w:space="0" w:shadow="0" w:frame="0"/>
+              <w:right w:val="single" w:color="000000" w:sz="4" w:space="0" w:shadow="0" w:frame="0"/>
+            </w:tcBorders>
+            <w:shd w:val="clear" w:color="auto" w:fill="auto"/>
+            <w:tcMar>
+              <w:top w:type="dxa" w:w="80"/>
+              <w:left w:type="dxa" w:w="80"/>
+              <w:bottom w:type="dxa" w:w="80"/>
+              <w:right w:type="dxa" w:w="80"/>
+            </w:tcMar>
+            <w:vAlign w:val="top"/>
+          </w:tcPr>
+          <w:p>
+            <w:pPr>
+              <w:pStyle w:val="Normal.0"/>
+              <w:spacing w:before="40" w:after="40"/>
+            </w:pPr>
+            <w:r>
+              <w:rPr>
+                <w:sz w:val="20"/>
+                <w:szCs w:val="20"/>
+                <w:shd w:val="nil" w:color="auto" w:fill="auto"/>
+                <w:rtl w:val="0"/>
+                <w:lang w:val="en-US"/>
+              </w:rPr>
+              <w:t xml:space="preserve">16.00 </w:t>
+            </w:r>
+            <w:r>
+              <w:rPr>
+                <w:sz w:val="20"/>
+                <w:szCs w:val="20"/>
+                <w:shd w:val="nil" w:color="auto" w:fill="auto"/>
+                <w:rtl w:val="0"/>
+                <w:lang w:val="en-US"/>
+              </w:rPr>
+              <w:t xml:space="preserve">– </w:t>
+            </w:r>
+            <w:r>
+              <w:rPr>
+                <w:sz w:val="20"/>
+                <w:szCs w:val="20"/>
+                <w:shd w:val="nil" w:color="auto" w:fill="auto"/>
+                <w:rtl w:val="0"/>
+                <w:lang w:val="en-US"/>
+              </w:rPr>
+              <w:t>17.00</w:t>
             </w:r>
           </w:p>
         </w:tc>
@@ -5364,7 +5254,7 @@
         <w:pStyle w:val="Normal.0"/>
         <w:widowControl w:val="0"/>
         <w:spacing w:line="240" w:lineRule="auto"/>
-        <w:ind w:left="111" w:hanging="111"/>
+        <w:ind w:left="219" w:hanging="219"/>
         <w:jc w:val="center"/>
       </w:pPr>
       <w:r>
@@ -5604,8 +5494,9 @@
       <w:shd w:val="nil" w:color="auto" w:fill="auto"/>
       <w:vertAlign w:val="baseline"/>
       <w:lang w:val="en-US"/>
-      <w14:textOutline>
+      <w14:textOutline w14:w="12700" w14:cap="flat">
         <w14:noFill/>
+        <w14:miter w14:lim="400000"/>
       </w14:textOutline>
       <w14:textFill>
         <w14:solidFill>

</xml_diff>